<commit_message>
(resume) Updated with hackathon project
</commit_message>
<xml_diff>
--- a/ChristopherBloodsworth_Resume.docx
+++ b/ChristopherBloodsworth_Resume.docx
@@ -28,7 +28,6 @@
     <w:p>
       <w:pPr>
         <w:spacing w:before="5" w:after="5"/>
-        <w:jc w:val="center"/>
         <w:rPr>
           <w:rFonts w:ascii="Garamond" w:hAnsi="Garamond"/>
           <w:sz w:val="20"/>
@@ -41,7 +40,7 @@
           <w:sz w:val="20"/>
           <w:szCs w:val="20"/>
         </w:rPr>
-        <w:t>2777 SW Archer Rd, Apt. 281, Gainesville FL, 32608 | 941-445-3628 | </w:t>
+        <w:t>Gainesville FL, 32608 | 941-445-3628 | </w:t>
       </w:r>
       <w:hyperlink r:id="rId7" w:history="1">
         <w:r>
@@ -79,9 +78,54 @@
           <w:sz w:val="20"/>
           <w:szCs w:val="20"/>
         </w:rPr>
-        <w:t xml:space="preserve">: https://github.com/cbloodsworth | Portfolio: </w:t>
+        <w:t xml:space="preserve">: </w:t>
       </w:r>
       <w:hyperlink r:id="rId8" w:history="1">
+        <w:r>
+          <w:rPr>
+            <w:rStyle w:val="Hyperlink"/>
+            <w:rFonts w:ascii="Garamond" w:hAnsi="Garamond"/>
+            <w:sz w:val="20"/>
+            <w:szCs w:val="20"/>
+          </w:rPr>
+          <w:t>https://github.com/cbloodsw</w:t>
+        </w:r>
+        <w:r>
+          <w:rPr>
+            <w:rStyle w:val="Hyperlink"/>
+            <w:rFonts w:ascii="Garamond" w:hAnsi="Garamond"/>
+            <w:sz w:val="20"/>
+            <w:szCs w:val="20"/>
+          </w:rPr>
+          <w:t>o</w:t>
+        </w:r>
+        <w:r>
+          <w:rPr>
+            <w:rStyle w:val="Hyperlink"/>
+            <w:rFonts w:ascii="Garamond" w:hAnsi="Garamond"/>
+            <w:sz w:val="20"/>
+            <w:szCs w:val="20"/>
+          </w:rPr>
+          <w:t>rth</w:t>
+        </w:r>
+      </w:hyperlink>
+      <w:r>
+        <w:rPr>
+          <w:rFonts w:ascii="Garamond" w:hAnsi="Garamond"/>
+          <w:sz w:val="20"/>
+          <w:szCs w:val="20"/>
+        </w:rPr>
+        <w:t xml:space="preserve"> </w:t>
+      </w:r>
+      <w:r>
+        <w:rPr>
+          <w:rFonts w:ascii="Garamond" w:hAnsi="Garamond"/>
+          <w:sz w:val="20"/>
+          <w:szCs w:val="20"/>
+        </w:rPr>
+        <w:t xml:space="preserve">| Portfolio: </w:t>
+      </w:r>
+      <w:hyperlink r:id="rId9" w:history="1">
         <w:r>
           <w:rPr>
             <w:rStyle w:val="Hyperlink"/>
@@ -96,18 +140,6 @@
     <w:p>
       <w:pPr>
         <w:spacing w:before="5" w:after="5"/>
-        <w:jc w:val="center"/>
-        <w:rPr>
-          <w:rFonts w:ascii="Garamond" w:hAnsi="Garamond"/>
-          <w:sz w:val="20"/>
-          <w:szCs w:val="20"/>
-        </w:rPr>
-      </w:pPr>
-    </w:p>
-    <w:p>
-      <w:pPr>
-        <w:spacing w:before="5" w:after="5"/>
-        <w:jc w:val="center"/>
         <w:rPr>
           <w:rFonts w:ascii="Garamond" w:hAnsi="Garamond"/>
           <w:sz w:val="20"/>
@@ -381,6 +413,7 @@
         </w:rPr>
         <w:t>Experience</w:t>
       </w:r>
+      <w:bookmarkStart w:id="0" w:name="_Hlk115808061"/>
     </w:p>
     <w:p>
       <w:pPr>
@@ -392,14 +425,13 @@
           <w:szCs w:val="22"/>
         </w:rPr>
       </w:pPr>
-      <w:bookmarkStart w:id="0" w:name="_Hlk115808061"/>
       <w:r>
         <w:rPr>
           <w:rFonts w:ascii="Garamond" w:hAnsi="Garamond"/>
           <w:sz w:val="20"/>
           <w:szCs w:val="22"/>
         </w:rPr>
-        <w:t>Technical Lead for AL-Bot 2.0</w:t>
+        <w:t>Technical Lead</w:t>
       </w:r>
       <w:r>
         <w:rPr>
@@ -452,8 +484,6 @@
       <w:r>
         <w:rPr>
           <w:rFonts w:ascii="Garamond" w:hAnsi="Garamond"/>
-          <w:i/>
-          <w:iCs/>
           <w:sz w:val="20"/>
           <w:szCs w:val="22"/>
         </w:rPr>
@@ -476,7 +506,7 @@
           <w:sz w:val="20"/>
           <w:szCs w:val="20"/>
         </w:rPr>
-        <w:t>Manage</w:t>
+        <w:t>M</w:t>
       </w:r>
       <w:r>
         <w:rPr>
@@ -484,7 +514,23 @@
           <w:sz w:val="20"/>
           <w:szCs w:val="20"/>
         </w:rPr>
-        <w:t xml:space="preserve">s </w:t>
+        <w:t>anage</w:t>
+      </w:r>
+      <w:r>
+        <w:rPr>
+          <w:rFonts w:ascii="Garamond" w:hAnsi="Garamond"/>
+          <w:sz w:val="20"/>
+          <w:szCs w:val="20"/>
+        </w:rPr>
+        <w:t>s</w:t>
+      </w:r>
+      <w:r>
+        <w:rPr>
+          <w:rFonts w:ascii="Garamond" w:hAnsi="Garamond"/>
+          <w:sz w:val="20"/>
+          <w:szCs w:val="20"/>
+        </w:rPr>
+        <w:t xml:space="preserve"> </w:t>
       </w:r>
       <w:r>
         <w:rPr>
@@ -516,13 +562,49 @@
           <w:sz w:val="20"/>
           <w:szCs w:val="20"/>
         </w:rPr>
-        <w:t xml:space="preserve">for the open-source software AL-Bot 2.0, a discord bot written in </w:t>
+        <w:t xml:space="preserve">for </w:t>
       </w:r>
       <w:r>
         <w:rPr>
           <w:rFonts w:ascii="Garamond" w:hAnsi="Garamond"/>
           <w:sz w:val="20"/>
           <w:szCs w:val="20"/>
+        </w:rPr>
+        <w:t xml:space="preserve">various open-source projects. </w:t>
+      </w:r>
+    </w:p>
+    <w:p>
+      <w:pPr>
+        <w:pStyle w:val="ListBullet"/>
+        <w:spacing w:before="5" w:after="5"/>
+        <w:rPr>
+          <w:rFonts w:ascii="Garamond" w:hAnsi="Garamond"/>
+          <w:sz w:val="20"/>
+          <w:szCs w:val="20"/>
+        </w:rPr>
+      </w:pPr>
+      <w:r>
+        <w:rPr>
+          <w:rFonts w:ascii="Garamond" w:hAnsi="Garamond"/>
+          <w:sz w:val="20"/>
+          <w:szCs w:val="20"/>
+        </w:rPr>
+        <w:t>In Fall 2022, led the development for</w:t>
+      </w:r>
+      <w:r>
+        <w:rPr>
+          <w:rFonts w:ascii="Garamond" w:hAnsi="Garamond"/>
+          <w:sz w:val="20"/>
+          <w:szCs w:val="20"/>
+        </w:rPr>
+        <w:t xml:space="preserve"> AL-Bot 2.0, a discord bot written in </w:t>
+      </w:r>
+      <w:r>
+        <w:rPr>
+          <w:rFonts w:ascii="Garamond" w:hAnsi="Garamond"/>
+          <w:sz w:val="20"/>
+          <w:szCs w:val="20"/>
+          <w:u w:val="single"/>
         </w:rPr>
         <w:t>Typescript</w:t>
       </w:r>
@@ -568,7 +650,15 @@
           <w:sz w:val="20"/>
           <w:szCs w:val="20"/>
         </w:rPr>
-        <w:t xml:space="preserve"> API</w:t>
+        <w:t xml:space="preserve"> </w:t>
+      </w:r>
+      <w:r>
+        <w:rPr>
+          <w:rFonts w:ascii="Garamond" w:hAnsi="Garamond"/>
+          <w:sz w:val="20"/>
+          <w:szCs w:val="20"/>
+        </w:rPr>
+        <w:t>API</w:t>
       </w:r>
       <w:r>
         <w:rPr>
@@ -579,6 +669,209 @@
         <w:t>.</w:t>
       </w:r>
       <w:bookmarkEnd w:id="0"/>
+    </w:p>
+    <w:p>
+      <w:pPr>
+        <w:pStyle w:val="ListBullet"/>
+        <w:spacing w:before="5" w:after="5"/>
+        <w:rPr>
+          <w:rFonts w:ascii="Garamond" w:hAnsi="Garamond"/>
+          <w:sz w:val="20"/>
+          <w:szCs w:val="20"/>
+        </w:rPr>
+      </w:pPr>
+      <w:r>
+        <w:rPr>
+          <w:rFonts w:ascii="Garamond" w:hAnsi="Garamond"/>
+          <w:sz w:val="20"/>
+          <w:szCs w:val="20"/>
+        </w:rPr>
+        <w:t>In Spring 2023, led OSC-API, a subgroup of Open-Source Club dedicated to the development of small-scale APIs.</w:t>
+      </w:r>
+    </w:p>
+    <w:p>
+      <w:pPr>
+        <w:pStyle w:val="Heading2"/>
+        <w:spacing w:before="5" w:after="5"/>
+        <w:rPr>
+          <w:rFonts w:ascii="Garamond" w:hAnsi="Garamond"/>
+          <w:sz w:val="20"/>
+          <w:szCs w:val="22"/>
+        </w:rPr>
+      </w:pPr>
+      <w:r>
+        <w:rPr>
+          <w:rFonts w:ascii="Garamond" w:hAnsi="Garamond"/>
+          <w:sz w:val="20"/>
+          <w:szCs w:val="22"/>
+        </w:rPr>
+        <w:t>Swamp Investigator</w:t>
+      </w:r>
+      <w:r>
+        <w:rPr>
+          <w:rFonts w:ascii="Garamond" w:hAnsi="Garamond"/>
+          <w:sz w:val="20"/>
+          <w:szCs w:val="22"/>
+        </w:rPr>
+        <w:t xml:space="preserve">, </w:t>
+      </w:r>
+      <w:proofErr w:type="spellStart"/>
+      <w:r>
+        <w:rPr>
+          <w:rFonts w:ascii="Garamond" w:hAnsi="Garamond"/>
+          <w:sz w:val="20"/>
+          <w:szCs w:val="22"/>
+        </w:rPr>
+        <w:t>SwampHacks</w:t>
+      </w:r>
+      <w:proofErr w:type="spellEnd"/>
+      <w:r>
+        <w:rPr>
+          <w:rFonts w:ascii="Garamond" w:hAnsi="Garamond"/>
+          <w:sz w:val="20"/>
+          <w:szCs w:val="22"/>
+        </w:rPr>
+        <w:t xml:space="preserve"> IX</w:t>
+      </w:r>
+      <w:r>
+        <w:rPr>
+          <w:rFonts w:ascii="Garamond" w:hAnsi="Garamond"/>
+          <w:sz w:val="20"/>
+          <w:szCs w:val="22"/>
+        </w:rPr>
+        <w:t>,</w:t>
+      </w:r>
+      <w:r>
+        <w:rPr>
+          <w:rFonts w:ascii="Garamond" w:hAnsi="Garamond"/>
+          <w:sz w:val="20"/>
+          <w:szCs w:val="22"/>
+        </w:rPr>
+        <w:t xml:space="preserve"> January</w:t>
+      </w:r>
+      <w:r>
+        <w:rPr>
+          <w:rFonts w:ascii="Garamond" w:hAnsi="Garamond"/>
+          <w:sz w:val="20"/>
+          <w:szCs w:val="22"/>
+        </w:rPr>
+        <w:t xml:space="preserve"> 202</w:t>
+      </w:r>
+      <w:r>
+        <w:rPr>
+          <w:rFonts w:ascii="Garamond" w:hAnsi="Garamond"/>
+          <w:sz w:val="20"/>
+          <w:szCs w:val="22"/>
+        </w:rPr>
+        <w:t>3</w:t>
+      </w:r>
+    </w:p>
+    <w:p>
+      <w:pPr>
+        <w:pStyle w:val="ListBullet"/>
+        <w:spacing w:before="5" w:after="5"/>
+        <w:rPr>
+          <w:rFonts w:ascii="Garamond" w:hAnsi="Garamond"/>
+          <w:sz w:val="20"/>
+          <w:szCs w:val="20"/>
+        </w:rPr>
+      </w:pPr>
+      <w:r>
+        <w:rPr>
+          <w:rFonts w:ascii="Garamond" w:hAnsi="Garamond"/>
+          <w:sz w:val="20"/>
+          <w:szCs w:val="20"/>
+        </w:rPr>
+        <w:t xml:space="preserve">Procedurally generated </w:t>
+      </w:r>
+      <w:r>
+        <w:rPr>
+          <w:rFonts w:ascii="Garamond" w:hAnsi="Garamond"/>
+          <w:sz w:val="20"/>
+          <w:szCs w:val="20"/>
+        </w:rPr>
+        <w:t xml:space="preserve">exploration game made in </w:t>
+      </w:r>
+      <w:r>
+        <w:rPr>
+          <w:rFonts w:ascii="Garamond" w:hAnsi="Garamond"/>
+          <w:sz w:val="20"/>
+          <w:szCs w:val="20"/>
+          <w:u w:val="single"/>
+        </w:rPr>
+        <w:t>Python</w:t>
+      </w:r>
+      <w:r>
+        <w:rPr>
+          <w:rFonts w:ascii="Garamond" w:hAnsi="Garamond"/>
+          <w:sz w:val="20"/>
+          <w:szCs w:val="20"/>
+        </w:rPr>
+        <w:t xml:space="preserve"> using the </w:t>
+      </w:r>
+      <w:proofErr w:type="spellStart"/>
+      <w:r>
+        <w:rPr>
+          <w:rFonts w:ascii="Garamond" w:hAnsi="Garamond"/>
+          <w:sz w:val="20"/>
+          <w:szCs w:val="20"/>
+        </w:rPr>
+        <w:t>PyGame</w:t>
+      </w:r>
+      <w:proofErr w:type="spellEnd"/>
+      <w:r>
+        <w:rPr>
+          <w:rFonts w:ascii="Garamond" w:hAnsi="Garamond"/>
+          <w:sz w:val="20"/>
+          <w:szCs w:val="20"/>
+        </w:rPr>
+        <w:t xml:space="preserve"> module</w:t>
+      </w:r>
+      <w:r>
+        <w:rPr>
+          <w:rFonts w:ascii="Garamond" w:hAnsi="Garamond"/>
+          <w:sz w:val="20"/>
+          <w:szCs w:val="20"/>
+        </w:rPr>
+        <w:t xml:space="preserve"> for the </w:t>
+      </w:r>
+      <w:proofErr w:type="spellStart"/>
+      <w:r>
+        <w:rPr>
+          <w:rFonts w:ascii="Garamond" w:hAnsi="Garamond"/>
+          <w:sz w:val="20"/>
+          <w:szCs w:val="20"/>
+        </w:rPr>
+        <w:t>SwampHacks</w:t>
+      </w:r>
+      <w:proofErr w:type="spellEnd"/>
+      <w:r>
+        <w:rPr>
+          <w:rFonts w:ascii="Garamond" w:hAnsi="Garamond"/>
+          <w:sz w:val="20"/>
+          <w:szCs w:val="20"/>
+        </w:rPr>
+        <w:t xml:space="preserve"> IX hackathon.</w:t>
+      </w:r>
+    </w:p>
+    <w:p>
+      <w:pPr>
+        <w:pStyle w:val="ListBullet"/>
+        <w:spacing w:before="5" w:after="5"/>
+        <w:rPr>
+          <w:rFonts w:ascii="Garamond" w:hAnsi="Garamond"/>
+          <w:sz w:val="20"/>
+          <w:szCs w:val="20"/>
+        </w:rPr>
+      </w:pPr>
+      <w:r>
+        <w:rPr>
+          <w:rFonts w:ascii="Garamond" w:hAnsi="Garamond"/>
+          <w:sz w:val="20"/>
+          <w:szCs w:val="20"/>
+        </w:rPr>
+        <w:t>Developed world generation using Perlin noise algorithms to create a realistic swamp to explore.</w:t>
+      </w:r>
     </w:p>
     <w:p>
       <w:pPr>
@@ -615,7 +908,24 @@
           <w:sz w:val="20"/>
           <w:szCs w:val="20"/>
         </w:rPr>
-        <w:t xml:space="preserve">Using C++ in virtual Ubuntu environment, created a program that could read and display the contents of WAD files. Integrated this with the FUSE API (filesystem in </w:t>
+        <w:t xml:space="preserve">Using </w:t>
+      </w:r>
+      <w:r>
+        <w:rPr>
+          <w:rFonts w:ascii="Garamond" w:hAnsi="Garamond"/>
+          <w:sz w:val="20"/>
+          <w:szCs w:val="20"/>
+          <w:u w:val="single"/>
+        </w:rPr>
+        <w:t>C++</w:t>
+      </w:r>
+      <w:r>
+        <w:rPr>
+          <w:rFonts w:ascii="Garamond" w:hAnsi="Garamond"/>
+          <w:sz w:val="20"/>
+          <w:szCs w:val="20"/>
+        </w:rPr>
+        <w:t xml:space="preserve"> in virtual Ubuntu environment, created a program that could read and display the contents of WAD files. Integrated this with the FUSE API (filesystem in </w:t>
       </w:r>
       <w:proofErr w:type="spellStart"/>
       <w:r>
@@ -720,6 +1030,7 @@
           <w:rFonts w:ascii="Garamond" w:hAnsi="Garamond"/>
           <w:sz w:val="20"/>
           <w:szCs w:val="20"/>
+          <w:u w:val="single"/>
         </w:rPr>
         <w:t>Python</w:t>
       </w:r>
@@ -937,16 +1248,7 @@
           <w:sz w:val="20"/>
           <w:szCs w:val="20"/>
         </w:rPr>
-        <w:t xml:space="preserve">stand-ups multiple times a week to discuss and resolve impediments that the team may </w:t>
-      </w:r>
-      <w:proofErr w:type="gramStart"/>
-      <w:r>
-        <w:rPr>
-          <w:rFonts w:ascii="Garamond" w:hAnsi="Garamond"/>
-          <w:sz w:val="20"/>
-          <w:szCs w:val="20"/>
-        </w:rPr>
-        <w:t>face</w:t>
+        <w:t>stand-ups multiple times a week to discuss and resolve impediments that the team may face</w:t>
       </w:r>
       <w:r>
         <w:rPr>
@@ -954,16 +1256,7 @@
           <w:sz w:val="20"/>
           <w:szCs w:val="20"/>
         </w:rPr>
-        <w:t>, and</w:t>
-      </w:r>
-      <w:proofErr w:type="gramEnd"/>
-      <w:r>
-        <w:rPr>
-          <w:rFonts w:ascii="Garamond" w:hAnsi="Garamond"/>
-          <w:sz w:val="20"/>
-          <w:szCs w:val="20"/>
-        </w:rPr>
-        <w:t xml:space="preserve"> u</w:t>
+        <w:t>, u</w:t>
       </w:r>
       <w:r>
         <w:rPr>
@@ -1020,100 +1313,6 @@
           <w:szCs w:val="20"/>
         </w:rPr>
         <w:t xml:space="preserve"> sprints with Jira</w:t>
-      </w:r>
-      <w:r>
-        <w:rPr>
-          <w:rFonts w:ascii="Garamond" w:hAnsi="Garamond"/>
-          <w:sz w:val="20"/>
-          <w:szCs w:val="20"/>
-        </w:rPr>
-        <w:t>.</w:t>
-      </w:r>
-    </w:p>
-    <w:p>
-      <w:pPr>
-        <w:pStyle w:val="Heading2"/>
-        <w:spacing w:before="5" w:after="5"/>
-        <w:rPr>
-          <w:rFonts w:ascii="Garamond" w:hAnsi="Garamond"/>
-          <w:sz w:val="20"/>
-          <w:szCs w:val="22"/>
-        </w:rPr>
-      </w:pPr>
-      <w:r>
-        <w:rPr>
-          <w:rFonts w:ascii="Garamond" w:hAnsi="Garamond"/>
-          <w:sz w:val="20"/>
-          <w:szCs w:val="22"/>
-        </w:rPr>
-        <w:t>Portfolio Website</w:t>
-      </w:r>
-      <w:r>
-        <w:rPr>
-          <w:rFonts w:ascii="Garamond" w:hAnsi="Garamond"/>
-          <w:sz w:val="20"/>
-          <w:szCs w:val="22"/>
-        </w:rPr>
-        <w:t>,</w:t>
-      </w:r>
-      <w:r>
-        <w:rPr>
-          <w:rFonts w:ascii="Garamond" w:hAnsi="Garamond"/>
-          <w:sz w:val="20"/>
-          <w:szCs w:val="22"/>
-        </w:rPr>
-        <w:t xml:space="preserve"> Personal Project</w:t>
-      </w:r>
-      <w:r>
-        <w:rPr>
-          <w:rFonts w:ascii="Garamond" w:hAnsi="Garamond"/>
-          <w:sz w:val="20"/>
-          <w:szCs w:val="22"/>
-        </w:rPr>
-        <w:t>,</w:t>
-      </w:r>
-      <w:r>
-        <w:rPr>
-          <w:rFonts w:ascii="Garamond" w:hAnsi="Garamond"/>
-          <w:sz w:val="20"/>
-          <w:szCs w:val="22"/>
-        </w:rPr>
-        <w:t xml:space="preserve"> August 2022</w:t>
-      </w:r>
-    </w:p>
-    <w:p>
-      <w:pPr>
-        <w:pStyle w:val="ListBullet"/>
-        <w:spacing w:before="5" w:after="5"/>
-        <w:rPr>
-          <w:rFonts w:ascii="Garamond" w:hAnsi="Garamond"/>
-          <w:sz w:val="20"/>
-          <w:szCs w:val="20"/>
-        </w:rPr>
-      </w:pPr>
-      <w:r>
-        <w:rPr>
-          <w:rFonts w:ascii="Garamond" w:hAnsi="Garamond"/>
-          <w:sz w:val="20"/>
-          <w:szCs w:val="20"/>
-        </w:rPr>
-        <w:t xml:space="preserve">Created a showcase to hold </w:t>
-      </w:r>
-      <w:r>
-        <w:rPr>
-          <w:rFonts w:ascii="Garamond" w:hAnsi="Garamond"/>
-          <w:sz w:val="20"/>
-          <w:szCs w:val="20"/>
-        </w:rPr>
-        <w:t xml:space="preserve">personal </w:t>
-      </w:r>
-      <w:r>
-        <w:rPr>
-          <w:rFonts w:ascii="Garamond" w:hAnsi="Garamond"/>
-          <w:sz w:val="20"/>
-          <w:szCs w:val="20"/>
-        </w:rPr>
-        <w:t>project history and relevant information with HTML/CSS</w:t>
       </w:r>
       <w:r>
         <w:rPr>
@@ -1207,7 +1406,24 @@
           <w:sz w:val="20"/>
           <w:szCs w:val="20"/>
         </w:rPr>
-        <w:t>Uses the Python Gmail API and Beautiful Soup to filter my recent emails by keywords / blacklists.</w:t>
+        <w:t xml:space="preserve">Uses the </w:t>
+      </w:r>
+      <w:r>
+        <w:rPr>
+          <w:rFonts w:ascii="Garamond" w:hAnsi="Garamond"/>
+          <w:sz w:val="20"/>
+          <w:szCs w:val="20"/>
+          <w:u w:val="single"/>
+        </w:rPr>
+        <w:t>Python</w:t>
+      </w:r>
+      <w:r>
+        <w:rPr>
+          <w:rFonts w:ascii="Garamond" w:hAnsi="Garamond"/>
+          <w:sz w:val="20"/>
+          <w:szCs w:val="20"/>
+        </w:rPr>
+        <w:t xml:space="preserve"> Gmail API and Beautiful Soup to filter my recent emails by keywords / blacklists.</w:t>
       </w:r>
     </w:p>
     <w:p>
@@ -1297,7 +1513,24 @@
           <w:sz w:val="20"/>
           <w:szCs w:val="20"/>
         </w:rPr>
-        <w:t xml:space="preserve">Developed the desktop front-end experience for C++ software that displays flight data with interactive graphs. </w:t>
+        <w:t xml:space="preserve">Developed the desktop front-end experience for </w:t>
+      </w:r>
+      <w:r>
+        <w:rPr>
+          <w:rFonts w:ascii="Garamond" w:hAnsi="Garamond"/>
+          <w:sz w:val="20"/>
+          <w:szCs w:val="20"/>
+          <w:u w:val="single"/>
+        </w:rPr>
+        <w:t>C++</w:t>
+      </w:r>
+      <w:r>
+        <w:rPr>
+          <w:rFonts w:ascii="Garamond" w:hAnsi="Garamond"/>
+          <w:sz w:val="20"/>
+          <w:szCs w:val="20"/>
+        </w:rPr>
+        <w:t xml:space="preserve"> software that displays flight data with interactive graphs. </w:t>
       </w:r>
     </w:p>
     <w:p>
@@ -1320,7 +1553,7 @@
           <w:sz w:val="20"/>
           <w:szCs w:val="20"/>
         </w:rPr>
-        <w:t>Uses the C++ multimedia library SFML.</w:t>
+        <w:t>Uses the multimedia library SFML.</w:t>
       </w:r>
     </w:p>
     <w:p>
@@ -1405,13 +1638,23 @@
           <w:sz w:val="20"/>
           <w:szCs w:val="20"/>
         </w:rPr>
-        <w:t>ovided the fundamentals for data structures and encouraged problem-solving with algorithms in C++</w:t>
+        <w:t xml:space="preserve">ovided the fundamentals for data structures and encouraged problem-solving with algorithms in </w:t>
       </w:r>
       <w:r>
         <w:rPr>
           <w:rFonts w:ascii="Garamond" w:hAnsi="Garamond"/>
           <w:sz w:val="20"/>
           <w:szCs w:val="20"/>
+          <w:u w:val="single"/>
+        </w:rPr>
+        <w:t>C++</w:t>
+      </w:r>
+      <w:r>
+        <w:rPr>
+          <w:rFonts w:ascii="Garamond" w:hAnsi="Garamond"/>
+          <w:sz w:val="20"/>
+          <w:szCs w:val="20"/>
+          <w:u w:val="single"/>
         </w:rPr>
         <w:t>.</w:t>
       </w:r>
@@ -1478,7 +1721,7 @@
           <w:sz w:val="20"/>
           <w:szCs w:val="22"/>
         </w:rPr>
-        <w:t>CDA3101: Computer Organization</w:t>
+        <w:t>CIS4930: Math for Machine Learning</w:t>
       </w:r>
     </w:p>
     <w:p>
@@ -1497,15 +1740,7 @@
           <w:sz w:val="20"/>
           <w:szCs w:val="20"/>
         </w:rPr>
-        <w:t>Delivered an understanding of the components of a processor and writing code using ARM assembly</w:t>
-      </w:r>
-      <w:r>
-        <w:rPr>
-          <w:rFonts w:ascii="Garamond" w:hAnsi="Garamond"/>
-          <w:sz w:val="20"/>
-          <w:szCs w:val="20"/>
-        </w:rPr>
-        <w:t>.</w:t>
+        <w:t>Used mathematical proofs to understand core machine learning topics and followed them up with Python programming exercises to utilize the concepts.</w:t>
       </w:r>
     </w:p>
     <w:p>
@@ -1619,29 +1854,7 @@
           <w:sz w:val="20"/>
           <w:szCs w:val="22"/>
         </w:rPr>
-        <w:t xml:space="preserve">C++, Python, Java, Typescript, </w:t>
-      </w:r>
-      <w:proofErr w:type="spellStart"/>
-      <w:r>
-        <w:rPr>
-          <w:rFonts w:ascii="Garamond" w:hAnsi="Garamond"/>
-          <w:b w:val="0"/>
-          <w:bCs/>
-          <w:sz w:val="20"/>
-          <w:szCs w:val="22"/>
-        </w:rPr>
-        <w:t>Javascript</w:t>
-      </w:r>
-      <w:proofErr w:type="spellEnd"/>
-      <w:r>
-        <w:rPr>
-          <w:rFonts w:ascii="Garamond" w:hAnsi="Garamond"/>
-          <w:b w:val="0"/>
-          <w:bCs/>
-          <w:sz w:val="20"/>
-          <w:szCs w:val="22"/>
-        </w:rPr>
-        <w:t>, HTML/CSS</w:t>
+        <w:t>C++, Python, Java, Typescript</w:t>
       </w:r>
     </w:p>
     <w:p>
@@ -1674,6 +1887,28 @@
         </w:rPr>
         <w:t>React, Node.js</w:t>
       </w:r>
+      <w:r>
+        <w:rPr>
+          <w:rFonts w:ascii="Garamond" w:hAnsi="Garamond"/>
+          <w:b w:val="0"/>
+          <w:bCs/>
+          <w:sz w:val="20"/>
+          <w:szCs w:val="22"/>
+        </w:rPr>
+        <w:t xml:space="preserve">, </w:t>
+      </w:r>
+      <w:proofErr w:type="spellStart"/>
+      <w:r>
+        <w:rPr>
+          <w:rFonts w:ascii="Garamond" w:hAnsi="Garamond"/>
+          <w:b w:val="0"/>
+          <w:bCs/>
+          <w:sz w:val="20"/>
+          <w:szCs w:val="22"/>
+        </w:rPr>
+        <w:t>FastAPI</w:t>
+      </w:r>
+      <w:proofErr w:type="spellEnd"/>
     </w:p>
     <w:p>
       <w:pPr>
@@ -1746,7 +1981,15 @@
           <w:sz w:val="20"/>
           <w:szCs w:val="22"/>
         </w:rPr>
-        <w:t xml:space="preserve">Libraries: </w:t>
+        <w:t>Libraries</w:t>
+      </w:r>
+      <w:r>
+        <w:rPr>
+          <w:rFonts w:ascii="Garamond" w:hAnsi="Garamond"/>
+          <w:sz w:val="20"/>
+          <w:szCs w:val="22"/>
+        </w:rPr>
+        <w:t xml:space="preserve"> / Modules</w:t>
       </w:r>
       <w:r>
         <w:rPr>
@@ -1756,7 +1999,7 @@
           <w:sz w:val="20"/>
           <w:szCs w:val="22"/>
         </w:rPr>
-        <w:t xml:space="preserve">SFML, </w:t>
+        <w:t xml:space="preserve"> </w:t>
       </w:r>
       <w:proofErr w:type="spellStart"/>
       <w:r>
@@ -1778,7 +2021,17 @@
           <w:sz w:val="20"/>
           <w:szCs w:val="22"/>
         </w:rPr>
-        <w:t xml:space="preserve">, Discord.js, </w:t>
+        <w:t>,</w:t>
+      </w:r>
+      <w:r>
+        <w:rPr>
+          <w:rFonts w:ascii="Garamond" w:hAnsi="Garamond"/>
+          <w:b w:val="0"/>
+          <w:bCs/>
+          <w:sz w:val="20"/>
+          <w:szCs w:val="22"/>
+        </w:rPr>
+        <w:t xml:space="preserve"> </w:t>
       </w:r>
       <w:proofErr w:type="spellStart"/>
       <w:r>
@@ -1792,6 +2045,26 @@
         <w:t>BeautifulSoup</w:t>
       </w:r>
       <w:proofErr w:type="spellEnd"/>
+      <w:r>
+        <w:rPr>
+          <w:rFonts w:ascii="Garamond" w:hAnsi="Garamond"/>
+          <w:b w:val="0"/>
+          <w:bCs/>
+          <w:sz w:val="20"/>
+          <w:szCs w:val="22"/>
+        </w:rPr>
+        <w:t xml:space="preserve">, </w:t>
+      </w:r>
+      <w:r>
+        <w:rPr>
+          <w:rFonts w:ascii="Garamond" w:hAnsi="Garamond"/>
+          <w:b w:val="0"/>
+          <w:bCs/>
+          <w:sz w:val="20"/>
+          <w:szCs w:val="22"/>
+        </w:rPr>
+        <w:t>Discord.js</w:t>
+      </w:r>
     </w:p>
     <w:p>
       <w:pPr>
@@ -1810,7 +2083,7 @@
       </w:pPr>
     </w:p>
     <w:sectPr>
-      <w:footerReference w:type="default" r:id="rId9"/>
+      <w:footerReference w:type="default" r:id="rId10"/>
       <w:pgSz w:w="12240" w:h="15840"/>
       <w:pgMar w:top="1008" w:right="1008" w:bottom="1152" w:left="1008" w:header="576" w:footer="576" w:gutter="0"/>
       <w:pgNumType w:start="1"/>
@@ -2102,7 +2375,6 @@
     <w:lvl w:ilvl="0">
       <w:start w:val="1"/>
       <w:numFmt w:val="bullet"/>
-      <w:pStyle w:val="ListBullet"/>
       <w:lvlText w:val="·"/>
       <w:lvlJc w:val="left"/>
       <w:pPr>

</xml_diff>

<commit_message>
(resume) Polished and added RoboTech
</commit_message>
<xml_diff>
--- a/ChristopherBloodsworth_Resume.docx
+++ b/ChristopherBloodsworth_Resume.docx
@@ -88,25 +88,7 @@
             <w:sz w:val="20"/>
             <w:szCs w:val="20"/>
           </w:rPr>
-          <w:t>https://github.com/cbloodsw</w:t>
-        </w:r>
-        <w:r>
-          <w:rPr>
-            <w:rStyle w:val="Hyperlink"/>
-            <w:rFonts w:ascii="Garamond" w:hAnsi="Garamond"/>
-            <w:sz w:val="20"/>
-            <w:szCs w:val="20"/>
-          </w:rPr>
-          <w:t>o</w:t>
-        </w:r>
-        <w:r>
-          <w:rPr>
-            <w:rStyle w:val="Hyperlink"/>
-            <w:rFonts w:ascii="Garamond" w:hAnsi="Garamond"/>
-            <w:sz w:val="20"/>
-            <w:szCs w:val="20"/>
-          </w:rPr>
-          <w:t>rth</w:t>
+          <w:t>https://github.com/cbloodsworth</w:t>
         </w:r>
       </w:hyperlink>
       <w:r>
@@ -256,7 +238,15 @@
           <w:sz w:val="20"/>
           <w:szCs w:val="20"/>
         </w:rPr>
-        <w:t>Majoring in Computer Science and Engineering with a minor in Mathematics. GPA: 3.75</w:t>
+        <w:t>Majoring in Computer Science and Engineering with a minor in Mathematics. GPA: 3.</w:t>
+      </w:r>
+      <w:r>
+        <w:rPr>
+          <w:rFonts w:ascii="Garamond" w:hAnsi="Garamond"/>
+          <w:sz w:val="20"/>
+          <w:szCs w:val="20"/>
+        </w:rPr>
+        <w:t>66</w:t>
       </w:r>
     </w:p>
     <w:p>
@@ -281,6 +271,14 @@
         </w:rPr>
         <w:t>Member of the engineering honor society Tau Beta Pi</w:t>
       </w:r>
+      <w:r>
+        <w:rPr>
+          <w:rFonts w:ascii="Garamond" w:hAnsi="Garamond"/>
+          <w:sz w:val="20"/>
+          <w:szCs w:val="20"/>
+        </w:rPr>
+        <w:t>.</w:t>
+      </w:r>
     </w:p>
     <w:p>
       <w:pPr>
@@ -298,7 +296,7 @@
           <w:sz w:val="20"/>
           <w:szCs w:val="22"/>
         </w:rPr>
-        <w:t>Associate in Arts</w:t>
+        <w:t>Associate in arts</w:t>
       </w:r>
       <w:r>
         <w:rPr>
@@ -352,6 +350,10 @@
     <w:p>
       <w:pPr>
         <w:pStyle w:val="ListBullet"/>
+        <w:numPr>
+          <w:ilvl w:val="1"/>
+          <w:numId w:val="14"/>
+        </w:numPr>
         <w:spacing w:before="5" w:after="5"/>
         <w:rPr>
           <w:rFonts w:ascii="Garamond" w:hAnsi="Garamond"/>
@@ -365,7 +367,62 @@
           <w:sz w:val="20"/>
           <w:szCs w:val="20"/>
         </w:rPr>
-        <w:t xml:space="preserve">Member of Gator Engineering @ SCF. Took both UF and SCF courses before transferring to UF proper. Graduated </w:t>
+        <w:t>Member of Gator Engineering @ SCF</w:t>
+      </w:r>
+      <w:r>
+        <w:rPr>
+          <w:rFonts w:ascii="Garamond" w:hAnsi="Garamond"/>
+          <w:sz w:val="20"/>
+          <w:szCs w:val="20"/>
+        </w:rPr>
+        <w:t xml:space="preserve">, taking </w:t>
+      </w:r>
+      <w:r>
+        <w:rPr>
+          <w:rFonts w:ascii="Garamond" w:hAnsi="Garamond"/>
+          <w:sz w:val="20"/>
+          <w:szCs w:val="20"/>
+        </w:rPr>
+        <w:t xml:space="preserve">both UF and SCF courses before </w:t>
+      </w:r>
+      <w:r>
+        <w:rPr>
+          <w:rFonts w:ascii="Garamond" w:hAnsi="Garamond"/>
+          <w:sz w:val="20"/>
+          <w:szCs w:val="20"/>
+        </w:rPr>
+        <w:t>transferring</w:t>
+      </w:r>
+      <w:r>
+        <w:rPr>
+          <w:rFonts w:ascii="Garamond" w:hAnsi="Garamond"/>
+          <w:sz w:val="20"/>
+          <w:szCs w:val="20"/>
+        </w:rPr>
+        <w:t xml:space="preserve"> to UF proper. </w:t>
+      </w:r>
+    </w:p>
+    <w:p>
+      <w:pPr>
+        <w:pStyle w:val="ListBullet"/>
+        <w:numPr>
+          <w:ilvl w:val="1"/>
+          <w:numId w:val="14"/>
+        </w:numPr>
+        <w:spacing w:before="5" w:after="5"/>
+        <w:rPr>
+          <w:rFonts w:ascii="Garamond" w:hAnsi="Garamond"/>
+          <w:sz w:val="20"/>
+          <w:szCs w:val="20"/>
+        </w:rPr>
+      </w:pPr>
+      <w:r>
+        <w:rPr>
+          <w:rFonts w:ascii="Garamond" w:hAnsi="Garamond"/>
+          <w:sz w:val="20"/>
+          <w:szCs w:val="20"/>
+        </w:rPr>
+        <w:t xml:space="preserve">Graduated </w:t>
       </w:r>
       <w:r>
         <w:rPr>
@@ -418,6 +475,9 @@
     <w:p>
       <w:pPr>
         <w:pStyle w:val="Heading2"/>
+        <w:tabs>
+          <w:tab w:val="left" w:pos="8910"/>
+        </w:tabs>
         <w:spacing w:before="5" w:after="5"/>
         <w:rPr>
           <w:rFonts w:ascii="Garamond" w:hAnsi="Garamond"/>
@@ -439,7 +499,7 @@
           <w:sz w:val="20"/>
           <w:szCs w:val="22"/>
         </w:rPr>
-        <w:t>,</w:t>
+        <w:t xml:space="preserve"> | </w:t>
       </w:r>
       <w:r>
         <w:rPr>
@@ -447,7 +507,7 @@
           <w:sz w:val="20"/>
           <w:szCs w:val="22"/>
         </w:rPr>
-        <w:t xml:space="preserve"> UF Open</w:t>
+        <w:t>UF Open</w:t>
       </w:r>
       <w:r>
         <w:rPr>
@@ -471,15 +531,7 @@
           <w:sz w:val="20"/>
           <w:szCs w:val="22"/>
         </w:rPr>
-        <w:t>,</w:t>
-      </w:r>
-      <w:r>
-        <w:rPr>
-          <w:rFonts w:ascii="Garamond" w:hAnsi="Garamond"/>
-          <w:sz w:val="20"/>
-          <w:szCs w:val="22"/>
-        </w:rPr>
-        <w:t xml:space="preserve"> </w:t>
+        <w:t xml:space="preserve">, </w:t>
       </w:r>
       <w:r>
         <w:rPr>
@@ -493,6 +545,10 @@
     <w:p>
       <w:pPr>
         <w:pStyle w:val="ListBullet"/>
+        <w:numPr>
+          <w:ilvl w:val="1"/>
+          <w:numId w:val="14"/>
+        </w:numPr>
         <w:spacing w:before="5" w:after="5"/>
         <w:rPr>
           <w:rFonts w:ascii="Garamond" w:hAnsi="Garamond"/>
@@ -576,6 +632,33 @@
     <w:p>
       <w:pPr>
         <w:pStyle w:val="ListBullet"/>
+        <w:numPr>
+          <w:ilvl w:val="1"/>
+          <w:numId w:val="14"/>
+        </w:numPr>
+        <w:spacing w:before="5" w:after="5"/>
+        <w:rPr>
+          <w:rFonts w:ascii="Garamond" w:hAnsi="Garamond"/>
+          <w:sz w:val="20"/>
+          <w:szCs w:val="20"/>
+        </w:rPr>
+      </w:pPr>
+      <w:r>
+        <w:rPr>
+          <w:rFonts w:ascii="Garamond" w:hAnsi="Garamond"/>
+          <w:sz w:val="20"/>
+          <w:szCs w:val="20"/>
+        </w:rPr>
+        <w:t>In Spring 2023, led OSC-API, a subgroup of Open-Source Club dedicated to the development of small-scale APIs.</w:t>
+      </w:r>
+    </w:p>
+    <w:p>
+      <w:pPr>
+        <w:pStyle w:val="ListBullet"/>
+        <w:numPr>
+          <w:ilvl w:val="1"/>
+          <w:numId w:val="14"/>
+        </w:numPr>
         <w:spacing w:before="5" w:after="5"/>
         <w:rPr>
           <w:rFonts w:ascii="Garamond" w:hAnsi="Garamond"/>
@@ -672,7 +755,117 @@
     </w:p>
     <w:p>
       <w:pPr>
+        <w:pStyle w:val="Heading2"/>
+        <w:tabs>
+          <w:tab w:val="left" w:pos="8910"/>
+        </w:tabs>
+        <w:spacing w:before="5" w:after="5"/>
+        <w:rPr>
+          <w:rFonts w:ascii="Garamond" w:hAnsi="Garamond"/>
+          <w:sz w:val="20"/>
+          <w:szCs w:val="22"/>
+        </w:rPr>
+      </w:pPr>
+      <w:r>
+        <w:rPr>
+          <w:rFonts w:ascii="Garamond" w:hAnsi="Garamond"/>
+          <w:sz w:val="20"/>
+          <w:szCs w:val="22"/>
+        </w:rPr>
+        <w:t>Manuel</w:t>
+      </w:r>
+      <w:r>
+        <w:rPr>
+          <w:rFonts w:ascii="Garamond" w:hAnsi="Garamond"/>
+          <w:sz w:val="20"/>
+          <w:szCs w:val="22"/>
+        </w:rPr>
+        <w:t xml:space="preserve">a </w:t>
+      </w:r>
+      <w:r>
+        <w:rPr>
+          <w:rFonts w:ascii="Garamond" w:hAnsi="Garamond"/>
+          <w:sz w:val="20"/>
+          <w:szCs w:val="22"/>
+        </w:rPr>
+        <w:t>|</w:t>
+      </w:r>
+      <w:r>
+        <w:rPr>
+          <w:rFonts w:ascii="Garamond" w:hAnsi="Garamond"/>
+          <w:i/>
+          <w:iCs/>
+          <w:sz w:val="20"/>
+          <w:szCs w:val="22"/>
+        </w:rPr>
+        <w:t xml:space="preserve"> </w:t>
+      </w:r>
+      <w:r>
+        <w:rPr>
+          <w:rFonts w:ascii="Garamond" w:hAnsi="Garamond"/>
+          <w:sz w:val="20"/>
+          <w:szCs w:val="22"/>
+        </w:rPr>
+        <w:t>Georgia</w:t>
+      </w:r>
+      <w:r>
+        <w:rPr>
+          <w:rFonts w:ascii="Garamond" w:hAnsi="Garamond"/>
+          <w:sz w:val="20"/>
+          <w:szCs w:val="22"/>
+        </w:rPr>
+        <w:t xml:space="preserve"> </w:t>
+      </w:r>
+      <w:r>
+        <w:rPr>
+          <w:rFonts w:ascii="Garamond" w:hAnsi="Garamond"/>
+          <w:sz w:val="20"/>
+          <w:szCs w:val="22"/>
+        </w:rPr>
+        <w:t xml:space="preserve">Tech’s </w:t>
+      </w:r>
+      <w:proofErr w:type="spellStart"/>
+      <w:r>
+        <w:rPr>
+          <w:rFonts w:ascii="Garamond" w:hAnsi="Garamond"/>
+          <w:sz w:val="20"/>
+          <w:szCs w:val="22"/>
+        </w:rPr>
+        <w:t>RoboTech</w:t>
+      </w:r>
+      <w:proofErr w:type="spellEnd"/>
+      <w:r>
+        <w:rPr>
+          <w:rFonts w:ascii="Garamond" w:hAnsi="Garamond"/>
+          <w:sz w:val="20"/>
+          <w:szCs w:val="22"/>
+        </w:rPr>
+        <w:t xml:space="preserve">, </w:t>
+      </w:r>
+      <w:r>
+        <w:rPr>
+          <w:rFonts w:ascii="Garamond" w:hAnsi="Garamond"/>
+          <w:sz w:val="20"/>
+          <w:szCs w:val="22"/>
+        </w:rPr>
+        <w:t>March</w:t>
+      </w:r>
+      <w:r>
+        <w:rPr>
+          <w:rFonts w:ascii="Garamond" w:hAnsi="Garamond"/>
+          <w:sz w:val="20"/>
+          <w:szCs w:val="22"/>
+        </w:rPr>
+        <w:t xml:space="preserve"> 2023</w:t>
+      </w:r>
+    </w:p>
+    <w:p>
+      <w:pPr>
         <w:pStyle w:val="ListBullet"/>
+        <w:numPr>
+          <w:ilvl w:val="1"/>
+          <w:numId w:val="14"/>
+        </w:numPr>
         <w:spacing w:before="5" w:after="5"/>
         <w:rPr>
           <w:rFonts w:ascii="Garamond" w:hAnsi="Garamond"/>
@@ -686,15 +879,174 @@
           <w:sz w:val="20"/>
           <w:szCs w:val="20"/>
         </w:rPr>
-        <w:t>In Spring 2023, led OSC-API, a subgroup of Open-Source Club dedicated to the development of small-scale APIs.</w:t>
+        <w:t xml:space="preserve">AI chat buddy </w:t>
+      </w:r>
+      <w:r>
+        <w:rPr>
+          <w:rFonts w:ascii="Garamond" w:hAnsi="Garamond"/>
+          <w:sz w:val="20"/>
+          <w:szCs w:val="20"/>
+        </w:rPr>
+        <w:t xml:space="preserve">coded in </w:t>
+      </w:r>
+      <w:r>
+        <w:rPr>
+          <w:rFonts w:ascii="Garamond" w:hAnsi="Garamond"/>
+          <w:sz w:val="20"/>
+          <w:szCs w:val="20"/>
+          <w:u w:val="single"/>
+        </w:rPr>
+        <w:t>Python</w:t>
+      </w:r>
+      <w:r>
+        <w:rPr>
+          <w:rFonts w:ascii="Garamond" w:hAnsi="Garamond"/>
+          <w:sz w:val="20"/>
+          <w:szCs w:val="20"/>
+        </w:rPr>
+        <w:t xml:space="preserve">. Uses </w:t>
+      </w:r>
+      <w:proofErr w:type="spellStart"/>
+      <w:r>
+        <w:rPr>
+          <w:rFonts w:ascii="Garamond" w:hAnsi="Garamond"/>
+          <w:sz w:val="20"/>
+          <w:szCs w:val="20"/>
+        </w:rPr>
+        <w:t>OpenAI’s</w:t>
+      </w:r>
+      <w:proofErr w:type="spellEnd"/>
+      <w:r>
+        <w:rPr>
+          <w:rFonts w:ascii="Garamond" w:hAnsi="Garamond"/>
+          <w:sz w:val="20"/>
+          <w:szCs w:val="20"/>
+        </w:rPr>
+        <w:t xml:space="preserve"> DaVinci GPT-3 model, Google Text-to-Speech and OpenCV’s face detection</w:t>
+      </w:r>
+      <w:r>
+        <w:rPr>
+          <w:rFonts w:ascii="Garamond" w:hAnsi="Garamond"/>
+          <w:sz w:val="20"/>
+          <w:szCs w:val="20"/>
+        </w:rPr>
+        <w:t xml:space="preserve"> API to detect the user’s current mood and provide meaningful, human responses.</w:t>
+      </w:r>
+    </w:p>
+    <w:p>
+      <w:pPr>
+        <w:pStyle w:val="ListBullet"/>
+        <w:numPr>
+          <w:ilvl w:val="1"/>
+          <w:numId w:val="14"/>
+        </w:numPr>
+        <w:spacing w:before="5" w:after="5"/>
+        <w:rPr>
+          <w:rFonts w:ascii="Garamond" w:hAnsi="Garamond"/>
+          <w:sz w:val="20"/>
+          <w:szCs w:val="20"/>
+        </w:rPr>
+      </w:pPr>
+      <w:r>
+        <w:rPr>
+          <w:rFonts w:ascii="Garamond" w:hAnsi="Garamond"/>
+          <w:sz w:val="20"/>
+          <w:szCs w:val="20"/>
+        </w:rPr>
+        <w:t>In a four-person</w:t>
+      </w:r>
+      <w:r>
+        <w:rPr>
+          <w:rFonts w:ascii="Garamond" w:hAnsi="Garamond"/>
+          <w:sz w:val="20"/>
+          <w:szCs w:val="20"/>
+        </w:rPr>
+        <w:t xml:space="preserve"> hackathon</w:t>
+      </w:r>
+      <w:r>
+        <w:rPr>
+          <w:rFonts w:ascii="Garamond" w:hAnsi="Garamond"/>
+          <w:sz w:val="20"/>
+          <w:szCs w:val="20"/>
+        </w:rPr>
+        <w:t xml:space="preserve"> group, </w:t>
+      </w:r>
+      <w:r>
+        <w:rPr>
+          <w:rFonts w:ascii="Garamond" w:hAnsi="Garamond"/>
+          <w:sz w:val="20"/>
+          <w:szCs w:val="20"/>
+        </w:rPr>
+        <w:t>programmed</w:t>
+      </w:r>
+      <w:r>
+        <w:rPr>
+          <w:rFonts w:ascii="Garamond" w:hAnsi="Garamond"/>
+          <w:sz w:val="20"/>
+          <w:szCs w:val="20"/>
+        </w:rPr>
+        <w:t xml:space="preserve"> </w:t>
+      </w:r>
+      <w:r>
+        <w:rPr>
+          <w:rFonts w:ascii="Garamond" w:hAnsi="Garamond"/>
+          <w:sz w:val="20"/>
+          <w:szCs w:val="20"/>
+        </w:rPr>
+        <w:t xml:space="preserve">the </w:t>
+      </w:r>
+      <w:r>
+        <w:rPr>
+          <w:rFonts w:ascii="Garamond" w:hAnsi="Garamond"/>
+          <w:sz w:val="20"/>
+          <w:szCs w:val="20"/>
+        </w:rPr>
+        <w:t>mood-detection portion</w:t>
+      </w:r>
+      <w:r>
+        <w:rPr>
+          <w:rFonts w:ascii="Garamond" w:hAnsi="Garamond"/>
+          <w:sz w:val="20"/>
+          <w:szCs w:val="20"/>
+        </w:rPr>
+        <w:t xml:space="preserve"> and</w:t>
+      </w:r>
+      <w:r>
+        <w:rPr>
+          <w:rFonts w:ascii="Garamond" w:hAnsi="Garamond"/>
+          <w:sz w:val="20"/>
+          <w:szCs w:val="20"/>
+        </w:rPr>
+        <w:t xml:space="preserve"> the </w:t>
+      </w:r>
+      <w:r>
+        <w:rPr>
+          <w:rFonts w:ascii="Garamond" w:hAnsi="Garamond"/>
+          <w:sz w:val="20"/>
+          <w:szCs w:val="20"/>
+        </w:rPr>
+        <w:t>main driver</w:t>
+      </w:r>
+      <w:r>
+        <w:rPr>
+          <w:rFonts w:ascii="Garamond" w:hAnsi="Garamond"/>
+          <w:sz w:val="20"/>
+          <w:szCs w:val="20"/>
+        </w:rPr>
+        <w:t>.</w:t>
       </w:r>
     </w:p>
     <w:p>
       <w:pPr>
         <w:pStyle w:val="Heading2"/>
+        <w:tabs>
+          <w:tab w:val="left" w:pos="8910"/>
+        </w:tabs>
         <w:spacing w:before="5" w:after="5"/>
         <w:rPr>
           <w:rFonts w:ascii="Garamond" w:hAnsi="Garamond"/>
+          <w:i/>
+          <w:iCs/>
           <w:sz w:val="20"/>
           <w:szCs w:val="22"/>
         </w:rPr>
@@ -705,7 +1057,7 @@
           <w:sz w:val="20"/>
           <w:szCs w:val="22"/>
         </w:rPr>
-        <w:t>Swamp Investigator</w:t>
+        <w:t>Swamp Investigato</w:t>
       </w:r>
       <w:r>
         <w:rPr>
@@ -713,7 +1065,25 @@
           <w:sz w:val="20"/>
           <w:szCs w:val="22"/>
         </w:rPr>
-        <w:t xml:space="preserve">, </w:t>
+        <w:t xml:space="preserve">r </w:t>
+      </w:r>
+      <w:r>
+        <w:rPr>
+          <w:rFonts w:ascii="Garamond" w:hAnsi="Garamond"/>
+          <w:sz w:val="20"/>
+          <w:szCs w:val="22"/>
+        </w:rPr>
+        <w:t>|</w:t>
+      </w:r>
+      <w:r>
+        <w:rPr>
+          <w:rFonts w:ascii="Garamond" w:hAnsi="Garamond"/>
+          <w:i/>
+          <w:iCs/>
+          <w:sz w:val="20"/>
+          <w:szCs w:val="22"/>
+        </w:rPr>
+        <w:t xml:space="preserve"> </w:t>
       </w:r>
       <w:proofErr w:type="spellStart"/>
       <w:r>
@@ -739,7 +1109,7 @@
           <w:sz w:val="20"/>
           <w:szCs w:val="22"/>
         </w:rPr>
-        <w:t>,</w:t>
+        <w:t xml:space="preserve">, </w:t>
       </w:r>
       <w:r>
         <w:rPr>
@@ -747,28 +1117,16 @@
           <w:sz w:val="20"/>
           <w:szCs w:val="22"/>
         </w:rPr>
-        <w:t xml:space="preserve"> January</w:t>
-      </w:r>
-      <w:r>
-        <w:rPr>
-          <w:rFonts w:ascii="Garamond" w:hAnsi="Garamond"/>
-          <w:sz w:val="20"/>
-          <w:szCs w:val="22"/>
-        </w:rPr>
-        <w:t xml:space="preserve"> 202</w:t>
-      </w:r>
-      <w:r>
-        <w:rPr>
-          <w:rFonts w:ascii="Garamond" w:hAnsi="Garamond"/>
-          <w:sz w:val="20"/>
-          <w:szCs w:val="22"/>
-        </w:rPr>
-        <w:t>3</w:t>
+        <w:t>January 2023</w:t>
       </w:r>
     </w:p>
     <w:p>
       <w:pPr>
         <w:pStyle w:val="ListBullet"/>
+        <w:numPr>
+          <w:ilvl w:val="1"/>
+          <w:numId w:val="14"/>
+        </w:numPr>
         <w:spacing w:before="5" w:after="5"/>
         <w:rPr>
           <w:rFonts w:ascii="Garamond" w:hAnsi="Garamond"/>
@@ -825,7 +1183,7 @@
           <w:sz w:val="20"/>
           <w:szCs w:val="20"/>
         </w:rPr>
-        <w:t xml:space="preserve"> module</w:t>
+        <w:t xml:space="preserve"> </w:t>
       </w:r>
       <w:r>
         <w:rPr>
@@ -833,30 +1191,32 @@
           <w:sz w:val="20"/>
           <w:szCs w:val="20"/>
         </w:rPr>
-        <w:t xml:space="preserve"> for the </w:t>
+        <w:t>framewor</w:t>
       </w:r>
-      <w:proofErr w:type="spellStart"/>
       <w:r>
         <w:rPr>
           <w:rFonts w:ascii="Garamond" w:hAnsi="Garamond"/>
           <w:sz w:val="20"/>
           <w:szCs w:val="20"/>
         </w:rPr>
-        <w:t>SwampHacks</w:t>
+        <w:t>k</w:t>
       </w:r>
-      <w:proofErr w:type="spellEnd"/>
       <w:r>
         <w:rPr>
           <w:rFonts w:ascii="Garamond" w:hAnsi="Garamond"/>
           <w:sz w:val="20"/>
           <w:szCs w:val="20"/>
         </w:rPr>
-        <w:t xml:space="preserve"> IX hackathon.</w:t>
+        <w:t>.</w:t>
       </w:r>
     </w:p>
     <w:p>
       <w:pPr>
         <w:pStyle w:val="ListBullet"/>
+        <w:numPr>
+          <w:ilvl w:val="1"/>
+          <w:numId w:val="14"/>
+        </w:numPr>
         <w:spacing w:before="5" w:after="5"/>
         <w:rPr>
           <w:rFonts w:ascii="Garamond" w:hAnsi="Garamond"/>
@@ -876,9 +1236,16 @@
     <w:p>
       <w:pPr>
         <w:pStyle w:val="Heading2"/>
+        <w:tabs>
+          <w:tab w:val="left" w:pos="8910"/>
+        </w:tabs>
         <w:spacing w:before="5" w:after="5"/>
         <w:rPr>
           <w:rFonts w:ascii="Garamond" w:hAnsi="Garamond"/>
+          <w:b w:val="0"/>
+          <w:bCs/>
+          <w:i/>
+          <w:iCs/>
           <w:sz w:val="20"/>
           <w:szCs w:val="22"/>
         </w:rPr>
@@ -889,12 +1256,66 @@
           <w:sz w:val="20"/>
           <w:szCs w:val="22"/>
         </w:rPr>
-        <w:t>File Systems Project, Operating Systems, December 2022</w:t>
+        <w:t>File Systems Projec</w:t>
+      </w:r>
+      <w:r>
+        <w:rPr>
+          <w:rFonts w:ascii="Garamond" w:hAnsi="Garamond"/>
+          <w:sz w:val="20"/>
+          <w:szCs w:val="22"/>
+        </w:rPr>
+        <w:t xml:space="preserve">t </w:t>
+      </w:r>
+      <w:r>
+        <w:rPr>
+          <w:rFonts w:ascii="Garamond" w:hAnsi="Garamond"/>
+          <w:sz w:val="20"/>
+          <w:szCs w:val="22"/>
+        </w:rPr>
+        <w:t>|</w:t>
+      </w:r>
+      <w:r>
+        <w:rPr>
+          <w:rFonts w:ascii="Garamond" w:hAnsi="Garamond"/>
+          <w:i/>
+          <w:iCs/>
+          <w:sz w:val="20"/>
+          <w:szCs w:val="22"/>
+        </w:rPr>
+        <w:t xml:space="preserve"> </w:t>
+      </w:r>
+      <w:r>
+        <w:rPr>
+          <w:rFonts w:ascii="Garamond" w:hAnsi="Garamond"/>
+          <w:sz w:val="20"/>
+          <w:szCs w:val="22"/>
+        </w:rPr>
+        <w:t>Operating Systems</w:t>
+      </w:r>
+      <w:r>
+        <w:rPr>
+          <w:rFonts w:ascii="Garamond" w:hAnsi="Garamond"/>
+          <w:sz w:val="20"/>
+          <w:szCs w:val="22"/>
+        </w:rPr>
+        <w:t xml:space="preserve">, </w:t>
+      </w:r>
+      <w:r>
+        <w:rPr>
+          <w:rFonts w:ascii="Garamond" w:hAnsi="Garamond"/>
+          <w:sz w:val="20"/>
+          <w:szCs w:val="22"/>
+        </w:rPr>
+        <w:t>December 2022</w:t>
       </w:r>
     </w:p>
     <w:p>
       <w:pPr>
         <w:pStyle w:val="ListBullet"/>
+        <w:numPr>
+          <w:ilvl w:val="1"/>
+          <w:numId w:val="14"/>
+        </w:numPr>
         <w:spacing w:before="5" w:after="5"/>
         <w:rPr>
           <w:rFonts w:ascii="Garamond" w:hAnsi="Garamond"/>
@@ -925,7 +1346,23 @@
           <w:sz w:val="20"/>
           <w:szCs w:val="20"/>
         </w:rPr>
-        <w:t xml:space="preserve"> in virtual Ubuntu environment, created a program that could read and display the contents of WAD files. Integrated this with the FUSE API (filesystem in </w:t>
+        <w:t xml:space="preserve"> in </w:t>
+      </w:r>
+      <w:r>
+        <w:rPr>
+          <w:rFonts w:ascii="Garamond" w:hAnsi="Garamond"/>
+          <w:sz w:val="20"/>
+          <w:szCs w:val="20"/>
+        </w:rPr>
+        <w:t xml:space="preserve">a </w:t>
+      </w:r>
+      <w:r>
+        <w:rPr>
+          <w:rFonts w:ascii="Garamond" w:hAnsi="Garamond"/>
+          <w:sz w:val="20"/>
+          <w:szCs w:val="20"/>
+        </w:rPr>
+        <w:t xml:space="preserve">virtual Ubuntu environment, created a program that could read and display the contents of WAD files. Integrated this with the FUSE API (filesystem in </w:t>
       </w:r>
       <w:proofErr w:type="spellStart"/>
       <w:r>
@@ -952,8 +1389,6 @@
         <w:spacing w:before="5" w:after="5"/>
         <w:rPr>
           <w:rFonts w:ascii="Garamond" w:hAnsi="Garamond"/>
-          <w:i/>
-          <w:iCs/>
           <w:sz w:val="20"/>
           <w:szCs w:val="22"/>
         </w:rPr>
@@ -982,7 +1417,7 @@
           <w:sz w:val="20"/>
           <w:szCs w:val="22"/>
         </w:rPr>
-        <w:t xml:space="preserve"> &amp; Python Developer</w:t>
+        <w:t xml:space="preserve"> &amp; Python Develope</w:t>
       </w:r>
       <w:r>
         <w:rPr>
@@ -990,7 +1425,25 @@
           <w:sz w:val="20"/>
           <w:szCs w:val="22"/>
         </w:rPr>
-        <w:t xml:space="preserve">, </w:t>
+        <w:t xml:space="preserve">r </w:t>
+      </w:r>
+      <w:r>
+        <w:rPr>
+          <w:rFonts w:ascii="Garamond" w:hAnsi="Garamond"/>
+          <w:sz w:val="20"/>
+          <w:szCs w:val="22"/>
+        </w:rPr>
+        <w:t>|</w:t>
+      </w:r>
+      <w:r>
+        <w:rPr>
+          <w:rFonts w:ascii="Garamond" w:hAnsi="Garamond"/>
+          <w:i/>
+          <w:iCs/>
+          <w:sz w:val="20"/>
+          <w:szCs w:val="22"/>
+        </w:rPr>
+        <w:t xml:space="preserve"> </w:t>
       </w:r>
       <w:r>
         <w:rPr>
@@ -1012,6 +1465,10 @@
     <w:p>
       <w:pPr>
         <w:pStyle w:val="ListBullet"/>
+        <w:numPr>
+          <w:ilvl w:val="1"/>
+          <w:numId w:val="14"/>
+        </w:numPr>
         <w:spacing w:before="5" w:after="5"/>
         <w:rPr>
           <w:rFonts w:ascii="Garamond" w:hAnsi="Garamond"/>
@@ -1023,7 +1480,23 @@
           <w:sz w:val="20"/>
           <w:szCs w:val="20"/>
         </w:rPr>
-        <w:t xml:space="preserve">Developed a </w:t>
+        <w:t>Developed</w:t>
+      </w:r>
+      <w:r>
+        <w:rPr>
+          <w:rFonts w:ascii="Garamond" w:hAnsi="Garamond"/>
+          <w:sz w:val="20"/>
+          <w:szCs w:val="20"/>
+        </w:rPr>
+        <w:t xml:space="preserve"> </w:t>
+      </w:r>
+      <w:r>
+        <w:rPr>
+          <w:rFonts w:ascii="Garamond" w:hAnsi="Garamond"/>
+          <w:sz w:val="20"/>
+          <w:szCs w:val="20"/>
+        </w:rPr>
+        <w:t xml:space="preserve">a </w:t>
       </w:r>
       <w:r>
         <w:rPr>
@@ -1084,15 +1557,37 @@
           <w:sz w:val="20"/>
           <w:szCs w:val="20"/>
         </w:rPr>
-        <w:t>to gather and store data necessary to our website.</w:t>
+        <w:t xml:space="preserve">to gather and store data necessary to </w:t>
+      </w:r>
+      <w:r>
+        <w:rPr>
+          <w:rFonts w:ascii="Garamond" w:hAnsi="Garamond"/>
+          <w:sz w:val="20"/>
+          <w:szCs w:val="20"/>
+        </w:rPr>
+        <w:t>the</w:t>
+      </w:r>
+      <w:r>
+        <w:rPr>
+          <w:rFonts w:ascii="Garamond" w:hAnsi="Garamond"/>
+          <w:sz w:val="20"/>
+          <w:szCs w:val="20"/>
+        </w:rPr>
+        <w:t xml:space="preserve"> website.</w:t>
       </w:r>
     </w:p>
     <w:p>
       <w:pPr>
         <w:pStyle w:val="ListBullet"/>
+        <w:numPr>
+          <w:ilvl w:val="1"/>
+          <w:numId w:val="14"/>
+        </w:numPr>
         <w:spacing w:before="5" w:after="5"/>
         <w:rPr>
           <w:rFonts w:ascii="Garamond" w:hAnsi="Garamond"/>
+          <w:sz w:val="20"/>
+          <w:szCs w:val="20"/>
         </w:rPr>
       </w:pPr>
       <w:r>
@@ -1101,7 +1596,7 @@
           <w:sz w:val="20"/>
           <w:szCs w:val="20"/>
         </w:rPr>
-        <w:t>Act</w:t>
+        <w:t>Held stand-ups multiple times a week to discuss and resolve impediments that the team may face</w:t>
       </w:r>
       <w:r>
         <w:rPr>
@@ -1109,7 +1604,7 @@
           <w:sz w:val="20"/>
           <w:szCs w:val="20"/>
         </w:rPr>
-        <w:t>ed</w:t>
+        <w:t>, estimated</w:t>
       </w:r>
       <w:r>
         <w:rPr>
@@ -1117,7 +1612,7 @@
           <w:sz w:val="20"/>
           <w:szCs w:val="20"/>
         </w:rPr>
-        <w:t xml:space="preserve"> as Scrum Master </w:t>
+        <w:t xml:space="preserve"> effort-hours of </w:t>
       </w:r>
       <w:r>
         <w:rPr>
@@ -1125,7 +1620,7 @@
           <w:sz w:val="20"/>
           <w:szCs w:val="20"/>
         </w:rPr>
-        <w:t xml:space="preserve">for </w:t>
+        <w:t>tasks,</w:t>
       </w:r>
       <w:r>
         <w:rPr>
@@ -1133,194 +1628,7 @@
           <w:sz w:val="20"/>
           <w:szCs w:val="20"/>
         </w:rPr>
-        <w:t>a</w:t>
-      </w:r>
-      <w:r>
-        <w:rPr>
-          <w:rFonts w:ascii="Garamond" w:hAnsi="Garamond"/>
-          <w:sz w:val="20"/>
-          <w:szCs w:val="20"/>
-        </w:rPr>
-        <w:t xml:space="preserve"> semester-long group project</w:t>
-      </w:r>
-      <w:r>
-        <w:rPr>
-          <w:rFonts w:ascii="Garamond" w:hAnsi="Garamond"/>
-          <w:sz w:val="20"/>
-          <w:szCs w:val="20"/>
-        </w:rPr>
-        <w:t xml:space="preserve"> </w:t>
-      </w:r>
-      <w:r>
-        <w:rPr>
-          <w:rFonts w:ascii="Garamond" w:hAnsi="Garamond"/>
-          <w:sz w:val="20"/>
-          <w:szCs w:val="20"/>
-        </w:rPr>
-        <w:t>“</w:t>
-      </w:r>
-      <w:proofErr w:type="spellStart"/>
-      <w:r>
-        <w:rPr>
-          <w:rFonts w:ascii="Garamond" w:hAnsi="Garamond"/>
-          <w:sz w:val="20"/>
-          <w:szCs w:val="20"/>
-        </w:rPr>
-        <w:t>ProtestPlots</w:t>
-      </w:r>
-      <w:proofErr w:type="spellEnd"/>
-      <w:r>
-        <w:rPr>
-          <w:rFonts w:ascii="Garamond" w:hAnsi="Garamond"/>
-          <w:sz w:val="20"/>
-          <w:szCs w:val="20"/>
-        </w:rPr>
-        <w:t>”</w:t>
-      </w:r>
-      <w:r>
-        <w:rPr>
-          <w:rFonts w:ascii="Garamond" w:hAnsi="Garamond"/>
-          <w:sz w:val="20"/>
-          <w:szCs w:val="20"/>
-        </w:rPr>
-        <w:t xml:space="preserve"> for </w:t>
-      </w:r>
-      <w:r>
-        <w:rPr>
-          <w:rFonts w:ascii="Garamond" w:hAnsi="Garamond"/>
-          <w:sz w:val="20"/>
-          <w:szCs w:val="20"/>
-        </w:rPr>
-        <w:t>CEN3031</w:t>
-      </w:r>
-      <w:r>
-        <w:rPr>
-          <w:rFonts w:ascii="Garamond" w:hAnsi="Garamond"/>
-          <w:sz w:val="20"/>
-          <w:szCs w:val="20"/>
-        </w:rPr>
-        <w:t xml:space="preserve">: </w:t>
-      </w:r>
-      <w:r>
-        <w:rPr>
-          <w:rFonts w:ascii="Garamond" w:hAnsi="Garamond"/>
-          <w:sz w:val="20"/>
-          <w:szCs w:val="20"/>
-        </w:rPr>
-        <w:t>Software Engineering</w:t>
-      </w:r>
-      <w:r>
-        <w:rPr>
-          <w:rFonts w:ascii="Garamond" w:hAnsi="Garamond"/>
-          <w:sz w:val="20"/>
-          <w:szCs w:val="20"/>
-        </w:rPr>
-        <w:t xml:space="preserve">. </w:t>
-      </w:r>
-    </w:p>
-    <w:p>
-      <w:pPr>
-        <w:pStyle w:val="ListBullet"/>
-        <w:spacing w:before="5" w:after="5"/>
-        <w:rPr>
-          <w:rFonts w:ascii="Garamond" w:hAnsi="Garamond"/>
-        </w:rPr>
-      </w:pPr>
-      <w:r>
-        <w:rPr>
-          <w:rFonts w:ascii="Garamond" w:hAnsi="Garamond"/>
-          <w:sz w:val="20"/>
-          <w:szCs w:val="20"/>
-        </w:rPr>
-        <w:t>H</w:t>
-      </w:r>
-      <w:r>
-        <w:rPr>
-          <w:rFonts w:ascii="Garamond" w:hAnsi="Garamond"/>
-          <w:sz w:val="20"/>
-          <w:szCs w:val="20"/>
-        </w:rPr>
-        <w:t xml:space="preserve">eld </w:t>
-      </w:r>
-      <w:r>
-        <w:rPr>
-          <w:rFonts w:ascii="Garamond" w:hAnsi="Garamond"/>
-          <w:sz w:val="20"/>
-          <w:szCs w:val="20"/>
-        </w:rPr>
-        <w:t>stand-ups multiple times a week to discuss and resolve impediments that the team may face</w:t>
-      </w:r>
-      <w:r>
-        <w:rPr>
-          <w:rFonts w:ascii="Garamond" w:hAnsi="Garamond"/>
-          <w:sz w:val="20"/>
-          <w:szCs w:val="20"/>
-        </w:rPr>
-        <w:t>, u</w:t>
-      </w:r>
-      <w:r>
-        <w:rPr>
-          <w:rFonts w:ascii="Garamond" w:hAnsi="Garamond"/>
-          <w:sz w:val="20"/>
-          <w:szCs w:val="20"/>
-        </w:rPr>
-        <w:t>se</w:t>
-      </w:r>
-      <w:r>
-        <w:rPr>
-          <w:rFonts w:ascii="Garamond" w:hAnsi="Garamond"/>
-          <w:sz w:val="20"/>
-          <w:szCs w:val="20"/>
-        </w:rPr>
-        <w:t>d</w:t>
-      </w:r>
-      <w:r>
-        <w:rPr>
-          <w:rFonts w:ascii="Garamond" w:hAnsi="Garamond"/>
-          <w:sz w:val="20"/>
-          <w:szCs w:val="20"/>
-        </w:rPr>
-        <w:t xml:space="preserve"> planning poker to estimate effort</w:t>
-      </w:r>
-      <w:r>
-        <w:rPr>
-          <w:rFonts w:ascii="Garamond" w:hAnsi="Garamond"/>
-          <w:sz w:val="20"/>
-          <w:szCs w:val="20"/>
-        </w:rPr>
-        <w:t>-</w:t>
-      </w:r>
-      <w:r>
-        <w:rPr>
-          <w:rFonts w:ascii="Garamond" w:hAnsi="Garamond"/>
-          <w:sz w:val="20"/>
-          <w:szCs w:val="20"/>
-        </w:rPr>
-        <w:t>hours of tasks and facilitate</w:t>
-      </w:r>
-      <w:r>
-        <w:rPr>
-          <w:rFonts w:ascii="Garamond" w:hAnsi="Garamond"/>
-          <w:sz w:val="20"/>
-          <w:szCs w:val="20"/>
-        </w:rPr>
-        <w:t>d</w:t>
-      </w:r>
-      <w:r>
-        <w:rPr>
-          <w:rFonts w:ascii="Garamond" w:hAnsi="Garamond"/>
-          <w:sz w:val="20"/>
-          <w:szCs w:val="20"/>
-        </w:rPr>
-        <w:t xml:space="preserve"> sprints with Jira</w:t>
-      </w:r>
-      <w:r>
-        <w:rPr>
-          <w:rFonts w:ascii="Garamond" w:hAnsi="Garamond"/>
-          <w:sz w:val="20"/>
-          <w:szCs w:val="20"/>
-        </w:rPr>
-        <w:t>.</w:t>
+        <w:t xml:space="preserve"> and facilitated sprints with Jira.</w:t>
       </w:r>
     </w:p>
     <w:p>
@@ -1339,7 +1647,7 @@
           <w:sz w:val="20"/>
           <w:szCs w:val="22"/>
         </w:rPr>
-        <w:t>Gmail Scraper</w:t>
+        <w:t>Gmail Scrape</w:t>
       </w:r>
       <w:r>
         <w:rPr>
@@ -1347,7 +1655,7 @@
           <w:sz w:val="20"/>
           <w:szCs w:val="22"/>
         </w:rPr>
-        <w:t>,</w:t>
+        <w:t xml:space="preserve">r </w:t>
       </w:r>
       <w:r>
         <w:rPr>
@@ -1355,7 +1663,25 @@
           <w:sz w:val="20"/>
           <w:szCs w:val="22"/>
         </w:rPr>
-        <w:t xml:space="preserve"> Personal Project</w:t>
+        <w:t>|</w:t>
+      </w:r>
+      <w:r>
+        <w:rPr>
+          <w:rFonts w:ascii="Garamond" w:hAnsi="Garamond"/>
+          <w:i/>
+          <w:iCs/>
+          <w:sz w:val="20"/>
+          <w:szCs w:val="22"/>
+        </w:rPr>
+        <w:t xml:space="preserve"> </w:t>
+      </w:r>
+      <w:r>
+        <w:rPr>
+          <w:rFonts w:ascii="Garamond" w:hAnsi="Garamond"/>
+          <w:sz w:val="20"/>
+          <w:szCs w:val="22"/>
+        </w:rPr>
+        <w:t>Personal Project</w:t>
       </w:r>
       <w:r>
         <w:rPr>
@@ -1393,6 +1719,10 @@
     <w:p>
       <w:pPr>
         <w:pStyle w:val="ListBullet"/>
+        <w:numPr>
+          <w:ilvl w:val="1"/>
+          <w:numId w:val="14"/>
+        </w:numPr>
         <w:spacing w:before="5" w:after="5"/>
         <w:rPr>
           <w:rFonts w:ascii="Garamond" w:hAnsi="Garamond"/>
@@ -1442,7 +1772,7 @@
           <w:sz w:val="20"/>
           <w:szCs w:val="22"/>
         </w:rPr>
-        <w:t>Discover Delays</w:t>
+        <w:t>Discover Delay</w:t>
       </w:r>
       <w:r>
         <w:rPr>
@@ -1450,7 +1780,7 @@
           <w:sz w:val="20"/>
           <w:szCs w:val="22"/>
         </w:rPr>
-        <w:t xml:space="preserve">, </w:t>
+        <w:t xml:space="preserve">s </w:t>
       </w:r>
       <w:r>
         <w:rPr>
@@ -1458,7 +1788,33 @@
           <w:sz w:val="20"/>
           <w:szCs w:val="22"/>
         </w:rPr>
-        <w:t xml:space="preserve">Data Structures Final </w:t>
+        <w:t>|</w:t>
+      </w:r>
+      <w:r>
+        <w:rPr>
+          <w:rFonts w:ascii="Garamond" w:hAnsi="Garamond"/>
+          <w:i/>
+          <w:iCs/>
+          <w:sz w:val="20"/>
+          <w:szCs w:val="22"/>
+        </w:rPr>
+        <w:t xml:space="preserve"> </w:t>
+      </w:r>
+      <w:r>
+        <w:rPr>
+          <w:rFonts w:ascii="Garamond" w:hAnsi="Garamond"/>
+          <w:sz w:val="20"/>
+          <w:szCs w:val="22"/>
+        </w:rPr>
+        <w:t>Data Structures Final</w:t>
+      </w:r>
+      <w:r>
+        <w:rPr>
+          <w:rFonts w:ascii="Garamond" w:hAnsi="Garamond"/>
+          <w:sz w:val="20"/>
+          <w:szCs w:val="22"/>
+        </w:rPr>
+        <w:t xml:space="preserve"> </w:t>
       </w:r>
       <w:r>
         <w:rPr>
@@ -1501,6 +1857,7 @@
           <w:numId w:val="19"/>
         </w:numPr>
         <w:spacing w:before="5" w:after="5"/>
+        <w:ind w:left="720"/>
         <w:rPr>
           <w:rFonts w:ascii="Garamond" w:hAnsi="Garamond"/>
           <w:sz w:val="20"/>
@@ -1531,29 +1888,6 @@
           <w:szCs w:val="20"/>
         </w:rPr>
         <w:t xml:space="preserve"> software that displays flight data with interactive graphs. </w:t>
-      </w:r>
-    </w:p>
-    <w:p>
-      <w:pPr>
-        <w:pStyle w:val="ListBullet"/>
-        <w:numPr>
-          <w:ilvl w:val="0"/>
-          <w:numId w:val="19"/>
-        </w:numPr>
-        <w:spacing w:before="5" w:after="5"/>
-        <w:rPr>
-          <w:rFonts w:ascii="Garamond" w:hAnsi="Garamond"/>
-          <w:sz w:val="20"/>
-          <w:szCs w:val="20"/>
-        </w:rPr>
-      </w:pPr>
-      <w:r>
-        <w:rPr>
-          <w:rFonts w:ascii="Garamond" w:hAnsi="Garamond"/>
-          <w:sz w:val="20"/>
-          <w:szCs w:val="20"/>
-        </w:rPr>
-        <w:t>Uses the multimedia library SFML.</w:t>
       </w:r>
     </w:p>
     <w:p>
@@ -1615,6 +1949,10 @@
     <w:p>
       <w:pPr>
         <w:pStyle w:val="ListBullet"/>
+        <w:numPr>
+          <w:ilvl w:val="1"/>
+          <w:numId w:val="14"/>
+        </w:numPr>
         <w:spacing w:before="5" w:after="5"/>
         <w:rPr>
           <w:rFonts w:ascii="Garamond" w:hAnsi="Garamond"/>
@@ -1638,7 +1976,7 @@
           <w:sz w:val="20"/>
           <w:szCs w:val="20"/>
         </w:rPr>
-        <w:t xml:space="preserve">ovided the fundamentals for data structures and encouraged problem-solving with algorithms in </w:t>
+        <w:t xml:space="preserve">ovided the fundamentals for data structures and problem-solving with algorithms in </w:t>
       </w:r>
       <w:r>
         <w:rPr>
@@ -1681,6 +2019,10 @@
     <w:p>
       <w:pPr>
         <w:pStyle w:val="ListBullet"/>
+        <w:numPr>
+          <w:ilvl w:val="1"/>
+          <w:numId w:val="14"/>
+        </w:numPr>
         <w:spacing w:before="5" w:after="5"/>
         <w:rPr>
           <w:rFonts w:ascii="Garamond" w:hAnsi="Garamond"/>
@@ -1694,7 +2036,23 @@
           <w:sz w:val="20"/>
           <w:szCs w:val="20"/>
         </w:rPr>
-        <w:t>Introduced Agile practices like Scrum and Kanban as well as experience with the MERN web development framework, version control and CI/CD</w:t>
+        <w:t>Introduced Agile practices like Scrum and Kanban</w:t>
+      </w:r>
+      <w:r>
+        <w:rPr>
+          <w:rFonts w:ascii="Garamond" w:hAnsi="Garamond"/>
+          <w:sz w:val="20"/>
+          <w:szCs w:val="20"/>
+        </w:rPr>
+        <w:t>,</w:t>
+      </w:r>
+      <w:r>
+        <w:rPr>
+          <w:rFonts w:ascii="Garamond" w:hAnsi="Garamond"/>
+          <w:sz w:val="20"/>
+          <w:szCs w:val="20"/>
+        </w:rPr>
+        <w:t xml:space="preserve"> as well as experience with the MERN web development framework, version control and CI/CD</w:t>
       </w:r>
       <w:r>
         <w:rPr>
@@ -1727,6 +2085,10 @@
     <w:p>
       <w:pPr>
         <w:pStyle w:val="ListBullet"/>
+        <w:numPr>
+          <w:ilvl w:val="1"/>
+          <w:numId w:val="14"/>
+        </w:numPr>
         <w:spacing w:before="5" w:after="5"/>
         <w:rPr>
           <w:rFonts w:ascii="Garamond" w:hAnsi="Garamond"/>
@@ -1740,7 +2102,24 @@
           <w:sz w:val="20"/>
           <w:szCs w:val="20"/>
         </w:rPr>
-        <w:t>Used mathematical proofs to understand core machine learning topics and followed them up with Python programming exercises to utilize the concepts.</w:t>
+        <w:t xml:space="preserve">Used mathematical proofs to understand core machine learning topics and followed them up with </w:t>
+      </w:r>
+      <w:r>
+        <w:rPr>
+          <w:rFonts w:ascii="Garamond" w:hAnsi="Garamond"/>
+          <w:sz w:val="20"/>
+          <w:szCs w:val="20"/>
+          <w:u w:val="single"/>
+        </w:rPr>
+        <w:t>Python</w:t>
+      </w:r>
+      <w:r>
+        <w:rPr>
+          <w:rFonts w:ascii="Garamond" w:hAnsi="Garamond"/>
+          <w:sz w:val="20"/>
+          <w:szCs w:val="20"/>
+        </w:rPr>
+        <w:t xml:space="preserve"> programming exercises to utilize the concepts.</w:t>
       </w:r>
     </w:p>
     <w:p>
@@ -1765,6 +2144,10 @@
     <w:p>
       <w:pPr>
         <w:pStyle w:val="ListBullet"/>
+        <w:numPr>
+          <w:ilvl w:val="1"/>
+          <w:numId w:val="14"/>
+        </w:numPr>
         <w:spacing w:before="5" w:after="5"/>
         <w:rPr>
           <w:rFonts w:ascii="Garamond" w:hAnsi="Garamond"/>
@@ -1909,6 +2292,28 @@
         <w:t>FastAPI</w:t>
       </w:r>
       <w:proofErr w:type="spellEnd"/>
+      <w:r>
+        <w:rPr>
+          <w:rFonts w:ascii="Garamond" w:hAnsi="Garamond"/>
+          <w:b w:val="0"/>
+          <w:bCs/>
+          <w:sz w:val="20"/>
+          <w:szCs w:val="22"/>
+        </w:rPr>
+        <w:t xml:space="preserve">, </w:t>
+      </w:r>
+      <w:proofErr w:type="spellStart"/>
+      <w:r>
+        <w:rPr>
+          <w:rFonts w:ascii="Garamond" w:hAnsi="Garamond"/>
+          <w:b w:val="0"/>
+          <w:bCs/>
+          <w:sz w:val="20"/>
+          <w:szCs w:val="22"/>
+        </w:rPr>
+        <w:t>PyGame</w:t>
+      </w:r>
+      <w:proofErr w:type="spellEnd"/>
     </w:p>
     <w:p>
       <w:pPr>
@@ -1938,7 +2343,7 @@
           <w:sz w:val="20"/>
           <w:szCs w:val="22"/>
         </w:rPr>
-        <w:t xml:space="preserve">Linux, Git, GitHub Actions, </w:t>
+        <w:t xml:space="preserve">Linux, Git, </w:t>
       </w:r>
       <w:proofErr w:type="spellStart"/>
       <w:r>
@@ -1960,36 +2365,7 @@
           <w:sz w:val="20"/>
           <w:szCs w:val="22"/>
         </w:rPr>
-        <w:t>, Markdown, LaTeX, Vim</w:t>
-      </w:r>
-    </w:p>
-    <w:p>
-      <w:pPr>
-        <w:pStyle w:val="Heading2"/>
-        <w:spacing w:before="5" w:after="5"/>
-        <w:rPr>
-          <w:rFonts w:ascii="Garamond" w:hAnsi="Garamond"/>
-          <w:b w:val="0"/>
-          <w:bCs/>
-          <w:sz w:val="20"/>
-          <w:szCs w:val="20"/>
-        </w:rPr>
-      </w:pPr>
-      <w:r>
-        <w:rPr>
-          <w:rFonts w:ascii="Garamond" w:hAnsi="Garamond"/>
-          <w:sz w:val="20"/>
-          <w:szCs w:val="22"/>
-        </w:rPr>
-        <w:t>Libraries</w:t>
-      </w:r>
-      <w:r>
-        <w:rPr>
-          <w:rFonts w:ascii="Garamond" w:hAnsi="Garamond"/>
-          <w:sz w:val="20"/>
-          <w:szCs w:val="22"/>
-        </w:rPr>
-        <w:t xml:space="preserve"> / Modules</w:t>
+        <w:t xml:space="preserve">, Markdown, LaTeX, </w:t>
       </w:r>
       <w:r>
         <w:rPr>
@@ -1999,88 +2375,8 @@
           <w:sz w:val="20"/>
           <w:szCs w:val="22"/>
         </w:rPr>
-        <w:t xml:space="preserve"> </w:t>
+        <w:t>Vim</w:t>
       </w:r>
-      <w:proofErr w:type="spellStart"/>
-      <w:r>
-        <w:rPr>
-          <w:rFonts w:ascii="Garamond" w:hAnsi="Garamond"/>
-          <w:b w:val="0"/>
-          <w:bCs/>
-          <w:sz w:val="20"/>
-          <w:szCs w:val="22"/>
-        </w:rPr>
-        <w:t>tkinter</w:t>
-      </w:r>
-      <w:proofErr w:type="spellEnd"/>
-      <w:r>
-        <w:rPr>
-          <w:rFonts w:ascii="Garamond" w:hAnsi="Garamond"/>
-          <w:b w:val="0"/>
-          <w:bCs/>
-          <w:sz w:val="20"/>
-          <w:szCs w:val="22"/>
-        </w:rPr>
-        <w:t>,</w:t>
-      </w:r>
-      <w:r>
-        <w:rPr>
-          <w:rFonts w:ascii="Garamond" w:hAnsi="Garamond"/>
-          <w:b w:val="0"/>
-          <w:bCs/>
-          <w:sz w:val="20"/>
-          <w:szCs w:val="22"/>
-        </w:rPr>
-        <w:t xml:space="preserve"> </w:t>
-      </w:r>
-      <w:proofErr w:type="spellStart"/>
-      <w:r>
-        <w:rPr>
-          <w:rFonts w:ascii="Garamond" w:hAnsi="Garamond"/>
-          <w:b w:val="0"/>
-          <w:bCs/>
-          <w:sz w:val="20"/>
-          <w:szCs w:val="22"/>
-        </w:rPr>
-        <w:t>BeautifulSoup</w:t>
-      </w:r>
-      <w:proofErr w:type="spellEnd"/>
-      <w:r>
-        <w:rPr>
-          <w:rFonts w:ascii="Garamond" w:hAnsi="Garamond"/>
-          <w:b w:val="0"/>
-          <w:bCs/>
-          <w:sz w:val="20"/>
-          <w:szCs w:val="22"/>
-        </w:rPr>
-        <w:t xml:space="preserve">, </w:t>
-      </w:r>
-      <w:r>
-        <w:rPr>
-          <w:rFonts w:ascii="Garamond" w:hAnsi="Garamond"/>
-          <w:b w:val="0"/>
-          <w:bCs/>
-          <w:sz w:val="20"/>
-          <w:szCs w:val="22"/>
-        </w:rPr>
-        <w:t>Discord.js</w:t>
-      </w:r>
-    </w:p>
-    <w:p>
-      <w:pPr>
-        <w:pStyle w:val="ListBullet"/>
-        <w:numPr>
-          <w:ilvl w:val="0"/>
-          <w:numId w:val="0"/>
-        </w:numPr>
-        <w:spacing w:before="5" w:after="5"/>
-        <w:ind w:left="360" w:hanging="360"/>
-        <w:rPr>
-          <w:rFonts w:ascii="Garamond" w:hAnsi="Garamond"/>
-          <w:sz w:val="20"/>
-          <w:szCs w:val="20"/>
-        </w:rPr>
-      </w:pPr>
     </w:p>
     <w:sectPr>
       <w:footerReference w:type="default" r:id="rId10"/>
@@ -2371,20 +2667,21 @@
   <w:abstractNum w:abstractNumId="9" w15:restartNumberingAfterBreak="0">
     <w:nsid w:val="FFFFFF89"/>
     <w:multiLevelType w:val="singleLevel"/>
-    <w:tmpl w:val="2CBECA22"/>
+    <w:tmpl w:val="507AC860"/>
     <w:lvl w:ilvl="0">
       <w:start w:val="1"/>
       <w:numFmt w:val="bullet"/>
-      <w:lvlText w:val="·"/>
+      <w:pStyle w:val="ListBullet"/>
+      <w:lvlText w:val=""/>
       <w:lvlJc w:val="left"/>
       <w:pPr>
         <w:tabs>
-          <w:tab w:val="num" w:pos="144"/>
+          <w:tab w:val="num" w:pos="360"/>
         </w:tabs>
-        <w:ind w:left="144" w:hanging="144"/>
+        <w:ind w:left="360" w:hanging="360"/>
       </w:pPr>
       <w:rPr>
-        <w:rFonts w:ascii="Cambria" w:hAnsi="Cambria" w:hint="default"/>
+        <w:rFonts w:ascii="Symbol" w:hAnsi="Symbol" w:hint="default"/>
       </w:rPr>
     </w:lvl>
   </w:abstractNum>
@@ -2521,7 +2818,7 @@
       <w:lvlText w:val=""/>
       <w:lvlJc w:val="left"/>
       <w:pPr>
-        <w:ind w:left="360" w:hanging="360"/>
+        <w:ind w:left="1080" w:hanging="360"/>
       </w:pPr>
       <w:rPr>
         <w:rFonts w:ascii="Symbol" w:hAnsi="Symbol" w:hint="default"/>
@@ -2533,7 +2830,7 @@
       <w:lvlText w:val="o"/>
       <w:lvlJc w:val="left"/>
       <w:pPr>
-        <w:ind w:left="1080" w:hanging="360"/>
+        <w:ind w:left="1800" w:hanging="360"/>
       </w:pPr>
       <w:rPr>
         <w:rFonts w:ascii="Courier New" w:hAnsi="Courier New" w:cs="Courier New" w:hint="default"/>
@@ -2545,7 +2842,7 @@
       <w:lvlText w:val=""/>
       <w:lvlJc w:val="left"/>
       <w:pPr>
-        <w:ind w:left="1800" w:hanging="360"/>
+        <w:ind w:left="2520" w:hanging="360"/>
       </w:pPr>
       <w:rPr>
         <w:rFonts w:ascii="Wingdings" w:hAnsi="Wingdings" w:hint="default"/>
@@ -2557,7 +2854,7 @@
       <w:lvlText w:val=""/>
       <w:lvlJc w:val="left"/>
       <w:pPr>
-        <w:ind w:left="2520" w:hanging="360"/>
+        <w:ind w:left="3240" w:hanging="360"/>
       </w:pPr>
       <w:rPr>
         <w:rFonts w:ascii="Symbol" w:hAnsi="Symbol" w:hint="default"/>
@@ -2569,7 +2866,7 @@
       <w:lvlText w:val="o"/>
       <w:lvlJc w:val="left"/>
       <w:pPr>
-        <w:ind w:left="3240" w:hanging="360"/>
+        <w:ind w:left="3960" w:hanging="360"/>
       </w:pPr>
       <w:rPr>
         <w:rFonts w:ascii="Courier New" w:hAnsi="Courier New" w:cs="Courier New" w:hint="default"/>
@@ -2581,7 +2878,7 @@
       <w:lvlText w:val=""/>
       <w:lvlJc w:val="left"/>
       <w:pPr>
-        <w:ind w:left="3960" w:hanging="360"/>
+        <w:ind w:left="4680" w:hanging="360"/>
       </w:pPr>
       <w:rPr>
         <w:rFonts w:ascii="Wingdings" w:hAnsi="Wingdings" w:hint="default"/>
@@ -2593,7 +2890,7 @@
       <w:lvlText w:val=""/>
       <w:lvlJc w:val="left"/>
       <w:pPr>
-        <w:ind w:left="4680" w:hanging="360"/>
+        <w:ind w:left="5400" w:hanging="360"/>
       </w:pPr>
       <w:rPr>
         <w:rFonts w:ascii="Symbol" w:hAnsi="Symbol" w:hint="default"/>
@@ -2605,7 +2902,7 @@
       <w:lvlText w:val="o"/>
       <w:lvlJc w:val="left"/>
       <w:pPr>
-        <w:ind w:left="5400" w:hanging="360"/>
+        <w:ind w:left="6120" w:hanging="360"/>
       </w:pPr>
       <w:rPr>
         <w:rFonts w:ascii="Courier New" w:hAnsi="Courier New" w:cs="Courier New" w:hint="default"/>
@@ -2617,7 +2914,7 @@
       <w:lvlText w:val=""/>
       <w:lvlJc w:val="left"/>
       <w:pPr>
-        <w:ind w:left="6120" w:hanging="360"/>
+        <w:ind w:left="6840" w:hanging="360"/>
       </w:pPr>
       <w:rPr>
         <w:rFonts w:ascii="Wingdings" w:hAnsi="Wingdings" w:hint="default"/>
@@ -2824,7 +3121,7 @@
         <w:lvlText w:val=""/>
         <w:lvlJc w:val="left"/>
         <w:pPr>
-          <w:ind w:left="360" w:hanging="360"/>
+          <w:ind w:left="720" w:hanging="360"/>
         </w:pPr>
         <w:rPr>
           <w:rFonts w:ascii="Symbol" w:hAnsi="Symbol" w:hint="default"/>
@@ -2839,7 +3136,7 @@
         <w:lvlText w:val=""/>
         <w:lvlJc w:val="left"/>
         <w:pPr>
-          <w:ind w:left="720" w:hanging="360"/>
+          <w:ind w:left="1080" w:hanging="360"/>
         </w:pPr>
         <w:rPr>
           <w:rFonts w:ascii="Symbol" w:hAnsi="Symbol" w:hint="default"/>
@@ -2854,7 +3151,7 @@
         <w:lvlText w:val=""/>
         <w:lvlJc w:val="left"/>
         <w:pPr>
-          <w:ind w:left="1080" w:hanging="360"/>
+          <w:ind w:left="1440" w:hanging="360"/>
         </w:pPr>
         <w:rPr>
           <w:rFonts w:ascii="Symbol" w:hAnsi="Symbol" w:hint="default"/>
@@ -2869,7 +3166,7 @@
         <w:lvlText w:val=""/>
         <w:lvlJc w:val="left"/>
         <w:pPr>
-          <w:ind w:left="1440" w:hanging="360"/>
+          <w:ind w:left="1800" w:hanging="360"/>
         </w:pPr>
         <w:rPr>
           <w:rFonts w:ascii="Symbol" w:hAnsi="Symbol" w:hint="default"/>
@@ -2884,7 +3181,7 @@
         <w:lvlText w:val=""/>
         <w:lvlJc w:val="left"/>
         <w:pPr>
-          <w:ind w:left="1800" w:hanging="360"/>
+          <w:ind w:left="2160" w:hanging="360"/>
         </w:pPr>
         <w:rPr>
           <w:rFonts w:ascii="Symbol" w:hAnsi="Symbol" w:hint="default"/>
@@ -2899,7 +3196,7 @@
         <w:lvlText w:val=""/>
         <w:lvlJc w:val="left"/>
         <w:pPr>
-          <w:ind w:left="2160" w:hanging="360"/>
+          <w:ind w:left="2520" w:hanging="360"/>
         </w:pPr>
         <w:rPr>
           <w:rFonts w:ascii="Symbol" w:hAnsi="Symbol" w:hint="default"/>
@@ -2914,7 +3211,7 @@
         <w:lvlText w:val=""/>
         <w:lvlJc w:val="left"/>
         <w:pPr>
-          <w:ind w:left="2520" w:hanging="360"/>
+          <w:ind w:left="2880" w:hanging="360"/>
         </w:pPr>
         <w:rPr>
           <w:rFonts w:ascii="Symbol" w:hAnsi="Symbol" w:hint="default"/>
@@ -2929,7 +3226,7 @@
         <w:lvlText w:val=""/>
         <w:lvlJc w:val="left"/>
         <w:pPr>
-          <w:ind w:left="2880" w:hanging="360"/>
+          <w:ind w:left="3240" w:hanging="360"/>
         </w:pPr>
         <w:rPr>
           <w:rFonts w:ascii="Symbol" w:hAnsi="Symbol" w:hint="default"/>
@@ -2944,7 +3241,7 @@
         <w:lvlText w:val=""/>
         <w:lvlJc w:val="left"/>
         <w:pPr>
-          <w:ind w:left="3240" w:hanging="360"/>
+          <w:ind w:left="3600" w:hanging="360"/>
         </w:pPr>
         <w:rPr>
           <w:rFonts w:ascii="Symbol" w:hAnsi="Symbol" w:hint="default"/>
@@ -3233,6 +3530,21 @@
   </w:num>
   <w:num w:numId="19" w16cid:durableId="696663229">
     <w:abstractNumId w:val="11"/>
+  </w:num>
+  <w:num w:numId="20" w16cid:durableId="1659649956">
+    <w:abstractNumId w:val="9"/>
+  </w:num>
+  <w:num w:numId="21" w16cid:durableId="1359703178">
+    <w:abstractNumId w:val="9"/>
+  </w:num>
+  <w:num w:numId="22" w16cid:durableId="823855970">
+    <w:abstractNumId w:val="9"/>
+  </w:num>
+  <w:num w:numId="23" w16cid:durableId="1548377701">
+    <w:abstractNumId w:val="9"/>
+  </w:num>
+  <w:num w:numId="24" w16cid:durableId="1228998410">
+    <w:abstractNumId w:val="9"/>
   </w:num>
 </w:numbering>
 </file>

</xml_diff>